<commit_message>
Adicionar fluxo de estoque
</commit_message>
<xml_diff>
--- a/doc/Projeto Integrado - Parte 2.docx
+++ b/doc/Projeto Integrado - Parte 2.docx
@@ -2327,12 +2327,21 @@
         </w:rPr>
         <w:t xml:space="preserve"> Intermodal Digital, </w:t>
       </w:r>
-      <w:r>
-        <w:rPr>
-          <w:sz w:val="24"/>
-          <w:szCs w:val="24"/>
-        </w:rPr>
-        <w:t>Set. 2021)</w:t>
+      <w:proofErr w:type="gramStart"/>
+      <w:r>
+        <w:rPr>
+          <w:sz w:val="24"/>
+          <w:szCs w:val="24"/>
+        </w:rPr>
+        <w:t>Set.</w:t>
+      </w:r>
+      <w:proofErr w:type="gramEnd"/>
+      <w:r>
+        <w:rPr>
+          <w:sz w:val="24"/>
+          <w:szCs w:val="24"/>
+        </w:rPr>
+        <w:t xml:space="preserve"> 2021)</w:t>
       </w:r>
     </w:p>
     <w:p>
@@ -2378,7 +2387,15 @@
           <w:sz w:val="24"/>
           <w:szCs w:val="24"/>
         </w:rPr>
-        <w:t xml:space="preserve"> Store, uma </w:t>
+        <w:t xml:space="preserve"> Store, </w:t>
+      </w:r>
+      <w:proofErr w:type="gramStart"/>
+      <w:r>
+        <w:rPr>
+          <w:sz w:val="24"/>
+          <w:szCs w:val="24"/>
+        </w:rPr>
+        <w:t xml:space="preserve">uma </w:t>
       </w:r>
       <w:r>
         <w:rPr>
@@ -2387,8 +2404,29 @@
           <w:sz w:val="24"/>
           <w:szCs w:val="24"/>
         </w:rPr>
-        <w:t>start up</w:t>
-      </w:r>
+        <w:t>start</w:t>
+      </w:r>
+      <w:proofErr w:type="gramEnd"/>
+      <w:r>
+        <w:rPr>
+          <w:i/>
+          <w:iCs/>
+          <w:sz w:val="24"/>
+          <w:szCs w:val="24"/>
+        </w:rPr>
+        <w:t xml:space="preserve"> </w:t>
+      </w:r>
+      <w:proofErr w:type="spellStart"/>
+      <w:r>
+        <w:rPr>
+          <w:i/>
+          <w:iCs/>
+          <w:sz w:val="24"/>
+          <w:szCs w:val="24"/>
+        </w:rPr>
+        <w:t>up</w:t>
+      </w:r>
+      <w:proofErr w:type="spellEnd"/>
       <w:r>
         <w:rPr>
           <w:rStyle w:val="Refdenotaderodap"/>
@@ -9496,7 +9534,15 @@
         <w:t>Database</w:t>
       </w:r>
       <w:r>
-        <w:t>: Componente responsável pelo armazenamento de dados, utiliza o MS Sql Server junto do componente EF da Microsoft para armazenamento e o componente Dapper para recuperar as informações.</w:t>
+        <w:t xml:space="preserve">: Componente responsável pelo armazenamento de dados, utiliza o MS </w:t>
+      </w:r>
+      <w:proofErr w:type="spellStart"/>
+      <w:r>
+        <w:t>Sql</w:t>
+      </w:r>
+      <w:proofErr w:type="spellEnd"/>
+      <w:r>
+        <w:t xml:space="preserve"> Server junto do componente EF da Microsoft para armazenamento e o componente Dapper para recuperar as informações.</w:t>
       </w:r>
     </w:p>
     <w:p>
@@ -9792,7 +9838,15 @@
         <w:t>do</w:t>
       </w:r>
       <w:r>
-        <w:t xml:space="preserve"> um pouco sobre o código da aplicação utilizando diagramas dos principais fluxo e também link para o repositório onde contém todo código da aplicação.</w:t>
+        <w:t xml:space="preserve"> um pouco sobre o código da aplicação utilizando diagramas dos principais fluxo </w:t>
+      </w:r>
+      <w:proofErr w:type="gramStart"/>
+      <w:r>
+        <w:t>e também</w:t>
+      </w:r>
+      <w:proofErr w:type="gramEnd"/>
+      <w:r>
+        <w:t xml:space="preserve"> link para o repositório onde contém todo código da aplicação.</w:t>
       </w:r>
     </w:p>
     <w:p>
@@ -10482,7 +10536,15 @@
         <w:t xml:space="preserve"> um pouco do código da aplicação trazendo</w:t>
       </w:r>
       <w:r>
-        <w:t xml:space="preserve"> os principais componentes e seus relacionamentos com base nas RFs escolhidas.</w:t>
+        <w:t xml:space="preserve"> os principais componentes e seus relacionamentos com base nas </w:t>
+      </w:r>
+      <w:proofErr w:type="spellStart"/>
+      <w:r>
+        <w:t>RFs</w:t>
+      </w:r>
+      <w:proofErr w:type="spellEnd"/>
+      <w:r>
+        <w:t xml:space="preserve"> escolhidas.</w:t>
       </w:r>
     </w:p>
     <w:p>
@@ -10619,11 +10681,23 @@
         <w:pStyle w:val="Corpodetexto"/>
       </w:pPr>
       <w:r>
-        <w:t>Login HangFire: deliverystore</w:t>
-      </w:r>
+        <w:t xml:space="preserve">Login HangFire: </w:t>
+      </w:r>
+      <w:proofErr w:type="spellStart"/>
+      <w:r>
+        <w:t>deliverystore</w:t>
+      </w:r>
+      <w:proofErr w:type="spellEnd"/>
       <w:r>
         <w:br/>
-        <w:t>Password: 123@Trocar</w:t>
+      </w:r>
+      <w:proofErr w:type="spellStart"/>
+      <w:r>
+        <w:t>Password</w:t>
+      </w:r>
+      <w:proofErr w:type="spellEnd"/>
+      <w:r>
+        <w:t>: 123@Trocar</w:t>
       </w:r>
     </w:p>
     <w:p>

</xml_diff>